<commit_message>
atualização do link blog
</commit_message>
<xml_diff>
--- a/documentacao/Levantamento de Requisitos - Flor da Fronteira Brechó digital.docx
+++ b/documentacao/Levantamento de Requisitos - Flor da Fronteira Brechó digital.docx
@@ -67,21 +67,7 @@
         <w:rPr>
           <w:color w:val="111111"/>
         </w:rPr>
-        <w:t xml:space="preserve">Eduardo Souza, Pedro Henrique, Thiago Cavalcante de Oliveira, Rafael </w:t>
-      </w:r>
-      <w:proofErr w:type="spellStart"/>
-      <w:r>
-        <w:rPr>
-          <w:color w:val="111111"/>
-        </w:rPr>
-        <w:t>Cherman</w:t>
-      </w:r>
-      <w:proofErr w:type="spellEnd"/>
-      <w:r>
-        <w:rPr>
-          <w:color w:val="111111"/>
-        </w:rPr>
-        <w:t>, Samir Charleston.</w:t>
+        <w:t>Eduardo Souza, Pedro Henrique, Thiago Cavalcante de Oliveira, Rafael Cherman, Samir Charleston.</w:t>
       </w:r>
       <w:r>
         <w:rPr>
@@ -354,10 +340,7 @@
               <w:t xml:space="preserve">RFN01- Página web que funcionará como </w:t>
             </w:r>
             <w:r>
-              <w:t>brechó de r</w:t>
-            </w:r>
-            <w:r>
-              <w:t>oupas com perfil diferenciado, voltado para divulgação de produtos.</w:t>
+              <w:t>brechó de roupas com perfil diferenciado, voltado para divulgação de produtos.</w:t>
             </w:r>
           </w:p>
           <w:p>
@@ -437,6 +420,12 @@
               </w:rPr>
               <w:t>RNF02- Deve usar fontes mais arredondadas</w:t>
             </w:r>
+            <w:r>
+              <w:rPr>
+                <w:color w:val="111111"/>
+              </w:rPr>
+              <w:t>.</w:t>
+            </w:r>
           </w:p>
         </w:tc>
       </w:tr>
@@ -465,13 +454,7 @@
               <w:rPr>
                 <w:color w:val="111111"/>
               </w:rPr>
-              <w:t>RF03- Deverá permitir a pesquisa de produtos pelo nome da peça na página inicial e nas outras páginas, com a opção de ordenação dos resultados por p</w:t>
-            </w:r>
-            <w:r>
-              <w:rPr>
-                <w:color w:val="111111"/>
-              </w:rPr>
-              <w:t>reço, ordem alfabética, tipo, tamanho, cor.</w:t>
+              <w:t>RF03- Deverá permitir a pesquisa de produtos pelo nome da peça na página inicial e nas outras páginas, com a opção de ordenação dos resultados por preço, ordem alfabética, tipo, tamanho, cor.</w:t>
             </w:r>
           </w:p>
         </w:tc>
@@ -501,6 +484,12 @@
               </w:rPr>
               <w:t>RNF03- Deve ter um estilo mais clean, com pouco uso de imagens que não sejam do produto</w:t>
             </w:r>
+            <w:r>
+              <w:rPr>
+                <w:color w:val="111111"/>
+              </w:rPr>
+              <w:t>.</w:t>
+            </w:r>
           </w:p>
         </w:tc>
       </w:tr>
@@ -529,21 +518,7 @@
               <w:rPr>
                 <w:color w:val="111111"/>
               </w:rPr>
-              <w:t xml:space="preserve">RF04- Deverá permitir a troca de mensagens através de um chat </w:t>
-            </w:r>
-            <w:proofErr w:type="spellStart"/>
-            <w:r>
-              <w:rPr>
-                <w:color w:val="111111"/>
-              </w:rPr>
-              <w:t>bot</w:t>
-            </w:r>
-            <w:proofErr w:type="spellEnd"/>
-            <w:r>
-              <w:rPr>
-                <w:color w:val="111111"/>
-              </w:rPr>
-              <w:t xml:space="preserve"> para atendimento ao cliente.</w:t>
+              <w:t>RF04- Deverá permitir a troca de mensagens através de um chat bot para atendimento ao cliente.</w:t>
             </w:r>
           </w:p>
         </w:tc>
@@ -572,6 +547,12 @@
                 <w:color w:val="111111"/>
               </w:rPr>
               <w:t>RNF04 - Possibilitar um acesso diferenciado para o administrador do site</w:t>
+            </w:r>
+            <w:r>
+              <w:rPr>
+                <w:color w:val="111111"/>
+              </w:rPr>
+              <w:t>.</w:t>
             </w:r>
           </w:p>
         </w:tc>
@@ -634,6 +615,12 @@
               </w:rPr>
               <w:t>RNF05- Deve seguir a paleta de cores definidas pelo demandante</w:t>
             </w:r>
+            <w:r>
+              <w:rPr>
+                <w:color w:val="111111"/>
+              </w:rPr>
+              <w:t>.</w:t>
+            </w:r>
           </w:p>
         </w:tc>
       </w:tr>
@@ -662,21 +649,7 @@
               <w:rPr>
                 <w:color w:val="111111"/>
               </w:rPr>
-              <w:t xml:space="preserve">RF06- Deverá permitir o acesso a um canal de pagamento. (preferencia Mercado Pago) e </w:t>
-            </w:r>
-            <w:proofErr w:type="spellStart"/>
-            <w:r>
-              <w:rPr>
-                <w:color w:val="111111"/>
-              </w:rPr>
-              <w:t>pix</w:t>
-            </w:r>
-            <w:proofErr w:type="spellEnd"/>
-            <w:r>
-              <w:rPr>
-                <w:color w:val="111111"/>
-              </w:rPr>
-              <w:t>.</w:t>
+              <w:t>RF06- Deverá permitir o acesso a um canal de pagamento. (preferencia Mercado Pago) e pix.</w:t>
             </w:r>
           </w:p>
         </w:tc>
@@ -734,13 +707,7 @@
               <w:rPr>
                 <w:color w:val="111111"/>
               </w:rPr>
-              <w:t>RF08- Deverá permitir a criação d</w:t>
-            </w:r>
-            <w:r>
-              <w:rPr>
-                <w:color w:val="111111"/>
-              </w:rPr>
-              <w:t>e um blog para os clientes. Neste blog haverá dicas para os clientes.</w:t>
+              <w:t>RF08- Deverá permitir a criação de um blog para os clientes. Neste blog haverá dicas para os clientes.</w:t>
             </w:r>
           </w:p>
         </w:tc>
@@ -798,36 +765,14 @@
               <w:rPr>
                 <w:color w:val="111111"/>
               </w:rPr>
-              <w:t xml:space="preserve">RF09- Deverá permitir a inscrição pelo </w:t>
-            </w:r>
-            <w:proofErr w:type="spellStart"/>
-            <w:r>
-              <w:rPr>
-                <w:color w:val="111111"/>
-              </w:rPr>
-              <w:t>whatsapp</w:t>
-            </w:r>
-            <w:proofErr w:type="spellEnd"/>
-            <w:r>
-              <w:rPr>
-                <w:color w:val="111111"/>
-              </w:rPr>
-              <w:t xml:space="preserve">, para que o cliente receba mensagens sobre os produtos em seu </w:t>
-            </w:r>
-            <w:proofErr w:type="spellStart"/>
+              <w:t xml:space="preserve">RF09- Deverá permitir a inscrição pelo whatsapp, para que o cliente receba mensagens sobre os produtos em seu </w:t>
+            </w:r>
             <w:r>
               <w:rPr>
                 <w:color w:val="111111"/>
               </w:rPr>
               <w:lastRenderedPageBreak/>
-              <w:t>whatsapp</w:t>
-            </w:r>
-            <w:proofErr w:type="spellEnd"/>
-            <w:r>
-              <w:rPr>
-                <w:color w:val="111111"/>
-              </w:rPr>
-              <w:t>.</w:t>
+              <w:t>whatsapp.</w:t>
             </w:r>
           </w:p>
         </w:tc>
@@ -1001,13 +946,7 @@
               <w:rPr>
                 <w:color w:val="111111"/>
               </w:rPr>
-              <w:t>RF12- Deverá possuir auxíli</w:t>
-            </w:r>
-            <w:r>
-              <w:rPr>
-                <w:color w:val="111111"/>
-              </w:rPr>
-              <w:t>o visual para saber as medidas da peça.</w:t>
+              <w:t>RF12- Deverá possuir auxílio visual para saber as medidas da peça.</w:t>
             </w:r>
           </w:p>
         </w:tc>
@@ -1369,13 +1308,7 @@
               <w:rPr>
                 <w:color w:val="111111"/>
               </w:rPr>
-              <w:t>RF 18 - Deve disponibilizar no acesso do administrador, uma página para gerenci</w:t>
-            </w:r>
-            <w:r>
-              <w:rPr>
-                <w:color w:val="111111"/>
-              </w:rPr>
-              <w:t>amento de produtos que permita cadastrar o produto, subir fotos, alterar status do produto;</w:t>
+              <w:t>RF 18 - Deve disponibilizar no acesso do administrador, uma página para gerenciamento de produtos que permita cadastrar o produto, subir fotos, alterar status do produto;</w:t>
             </w:r>
           </w:p>
         </w:tc>
@@ -1439,21 +1372,7 @@
           <w:color w:val="111111"/>
         </w:rPr>
         <w:lastRenderedPageBreak/>
-        <w:t xml:space="preserve">2 - Diante dos requisitos funcionais e não funcionais </w:t>
-      </w:r>
-      <w:proofErr w:type="gramStart"/>
-      <w:r>
-        <w:rPr>
-          <w:color w:val="111111"/>
-        </w:rPr>
-        <w:t>do</w:t>
-      </w:r>
-      <w:proofErr w:type="gramEnd"/>
-      <w:r>
-        <w:rPr>
-          <w:color w:val="111111"/>
-        </w:rPr>
-        <w:t xml:space="preserve"> usuário identificar e detalhar os requisitos de sistema</w:t>
+        <w:t>2 - Diante dos requisitos funcionais e não funcionais do usuário identificar e detalhar os requisitos de sistema</w:t>
       </w:r>
       <w:r>
         <w:rPr>
@@ -1688,21 +1607,7 @@
               <w:rPr>
                 <w:color w:val="111111"/>
               </w:rPr>
-              <w:t xml:space="preserve">Deve ter o botão de início de conversa pelo </w:t>
-            </w:r>
-            <w:proofErr w:type="spellStart"/>
-            <w:r>
-              <w:rPr>
-                <w:color w:val="111111"/>
-              </w:rPr>
-              <w:t>whatsapp</w:t>
-            </w:r>
-            <w:proofErr w:type="spellEnd"/>
-            <w:r>
-              <w:rPr>
-                <w:color w:val="111111"/>
-              </w:rPr>
-              <w:t>;</w:t>
+              <w:t>Deve ter o botão de início de conversa pelo whatsapp;</w:t>
             </w:r>
           </w:p>
         </w:tc>
@@ -1930,13 +1835,7 @@
               <w:rPr>
                 <w:color w:val="111111"/>
               </w:rPr>
-              <w:t>Deve controlar o número de imagens no carrossel e informa</w:t>
-            </w:r>
-            <w:r>
-              <w:rPr>
-                <w:color w:val="111111"/>
-              </w:rPr>
-              <w:t>r ao administrador caso o total tenha sido atingido</w:t>
+              <w:t>Deve controlar o número de imagens no carrossel e informar ao administrador caso o total tenha sido atingido</w:t>
             </w:r>
           </w:p>
         </w:tc>
@@ -2221,27 +2120,7 @@
               <w:rPr>
                 <w:color w:val="111111"/>
               </w:rPr>
-              <w:t xml:space="preserve">Deve apresentar uma foto do </w:t>
-            </w:r>
-            <w:r>
-              <w:rPr>
-                <w:color w:val="111111"/>
-              </w:rPr>
-              <w:t xml:space="preserve">produto, com campos informando </w:t>
-            </w:r>
-            <w:proofErr w:type="gramStart"/>
-            <w:r>
-              <w:rPr>
-                <w:color w:val="111111"/>
-              </w:rPr>
-              <w:t>o  valor</w:t>
-            </w:r>
-            <w:proofErr w:type="gramEnd"/>
-            <w:r>
-              <w:rPr>
-                <w:color w:val="111111"/>
-              </w:rPr>
-              <w:t>, tamanho, tipo e cor</w:t>
+              <w:t>Deve apresentar uma foto do produto, com campos informando o  valor, tamanho, tipo e cor</w:t>
             </w:r>
           </w:p>
         </w:tc>
@@ -2412,27 +2291,7 @@
               <w:rPr>
                 <w:color w:val="111111"/>
               </w:rPr>
-              <w:t>Deve apresentar a informação de RESERVADO caso o administrad</w:t>
-            </w:r>
-            <w:r>
-              <w:rPr>
-                <w:color w:val="111111"/>
-              </w:rPr>
-              <w:t xml:space="preserve">or da página deixe o </w:t>
-            </w:r>
-            <w:proofErr w:type="spellStart"/>
-            <w:r>
-              <w:rPr>
-                <w:color w:val="111111"/>
-              </w:rPr>
-              <w:t>ítem</w:t>
-            </w:r>
-            <w:proofErr w:type="spellEnd"/>
-            <w:r>
-              <w:rPr>
-                <w:color w:val="111111"/>
-              </w:rPr>
-              <w:t xml:space="preserve"> reservado ou o comprador clique em finalizar compra no carrinho de compras</w:t>
+              <w:t>Deve apresentar a informação de RESERVADO caso o administrador da página deixe o ítem reservado ou o comprador clique em finalizar compra no carrinho de compras</w:t>
             </w:r>
           </w:p>
         </w:tc>
@@ -2546,13 +2405,7 @@
               <w:rPr>
                 <w:color w:val="111111"/>
               </w:rPr>
-              <w:t>Deve possibilitar ordenar por ti</w:t>
-            </w:r>
-            <w:r>
-              <w:rPr>
-                <w:color w:val="111111"/>
-              </w:rPr>
-              <w:t>po, preço e tamanho</w:t>
+              <w:t>Deve possibilitar ordenar por tipo, preço e tamanho</w:t>
             </w:r>
           </w:p>
         </w:tc>
@@ -2895,13 +2748,7 @@
               <w:rPr>
                 <w:color w:val="111111"/>
               </w:rPr>
-              <w:t xml:space="preserve">Deve permitir mudar o status da peça de disponível para </w:t>
-            </w:r>
-            <w:r>
-              <w:rPr>
-                <w:color w:val="111111"/>
-              </w:rPr>
-              <w:t>reservado ou vendido</w:t>
+              <w:t>Deve permitir mudar o status da peça de disponível para reservado ou vendido</w:t>
             </w:r>
           </w:p>
         </w:tc>
@@ -3072,35 +2919,7 @@
               <w:rPr>
                 <w:color w:val="111111"/>
               </w:rPr>
-              <w:t xml:space="preserve">Deve permitir compartilhar a lista de desejos por </w:t>
-            </w:r>
-            <w:proofErr w:type="spellStart"/>
-            <w:r>
-              <w:rPr>
-                <w:color w:val="111111"/>
-              </w:rPr>
-              <w:t>whatsapp</w:t>
-            </w:r>
-            <w:proofErr w:type="spellEnd"/>
-            <w:r>
-              <w:rPr>
-                <w:color w:val="111111"/>
-              </w:rPr>
-              <w:t xml:space="preserve">, </w:t>
-            </w:r>
-            <w:proofErr w:type="spellStart"/>
-            <w:r>
-              <w:rPr>
-                <w:color w:val="111111"/>
-              </w:rPr>
-              <w:t>messenger</w:t>
-            </w:r>
-            <w:proofErr w:type="spellEnd"/>
-            <w:r>
-              <w:rPr>
-                <w:color w:val="111111"/>
-              </w:rPr>
-              <w:t xml:space="preserve"> ou Instagram </w:t>
+              <w:t xml:space="preserve">Deve permitir compartilhar a lista de desejos por whatsapp, messenger ou Instagram </w:t>
             </w:r>
           </w:p>
         </w:tc>
@@ -3214,13 +3033,7 @@
               <w:rPr>
                 <w:color w:val="111111"/>
               </w:rPr>
-              <w:t>Deve permitir adi</w:t>
-            </w:r>
-            <w:r>
-              <w:rPr>
-                <w:color w:val="111111"/>
-              </w:rPr>
-              <w:t>cionar os produtos da lista de desejos ao carrinho de compras</w:t>
+              <w:t>Deve permitir adicionar os produtos da lista de desejos ao carrinho de compras</w:t>
             </w:r>
           </w:p>
         </w:tc>
@@ -3334,21 +3147,7 @@
               <w:rPr>
                 <w:color w:val="111111"/>
               </w:rPr>
-              <w:t xml:space="preserve">Deve permitir ver os produtos no carrinho de compras, o valor de cada </w:t>
-            </w:r>
-            <w:proofErr w:type="spellStart"/>
-            <w:r>
-              <w:rPr>
-                <w:color w:val="111111"/>
-              </w:rPr>
-              <w:t>ítem</w:t>
-            </w:r>
-            <w:proofErr w:type="spellEnd"/>
-            <w:r>
-              <w:rPr>
-                <w:color w:val="111111"/>
-              </w:rPr>
-              <w:t xml:space="preserve"> e o valor total</w:t>
+              <w:t>Deve permitir ver os produtos no carrinho de compras, o valor de cada ítem e o valor total</w:t>
             </w:r>
           </w:p>
         </w:tc>
@@ -3405,21 +3204,7 @@
               <w:rPr>
                 <w:color w:val="111111"/>
               </w:rPr>
-              <w:t xml:space="preserve">Deve permitir selecionar o pagamento através de </w:t>
-            </w:r>
-            <w:proofErr w:type="spellStart"/>
-            <w:r>
-              <w:rPr>
-                <w:color w:val="111111"/>
-              </w:rPr>
-              <w:t>pix</w:t>
-            </w:r>
-            <w:proofErr w:type="spellEnd"/>
-            <w:r>
-              <w:rPr>
-                <w:color w:val="111111"/>
-              </w:rPr>
-              <w:t>, a vista na entrega, a vista na retirada ou pelo Mercado Pago</w:t>
+              <w:t>Deve permitir selecionar o pagamento através de pix, a vista na entrega, a vista na retirada ou pelo Mercado Pago</w:t>
             </w:r>
           </w:p>
         </w:tc>
@@ -3476,13 +3261,7 @@
               <w:rPr>
                 <w:color w:val="111111"/>
               </w:rPr>
-              <w:t>Deve avisar ao administrador do site qu</w:t>
-            </w:r>
-            <w:r>
-              <w:rPr>
-                <w:color w:val="111111"/>
-              </w:rPr>
-              <w:t>ando o cliente selecionar o tipo de pagamento ao finalizar a compra</w:t>
+              <w:t>Deve avisar ao administrador do site quando o cliente selecionar o tipo de pagamento ao finalizar a compra</w:t>
             </w:r>
           </w:p>
         </w:tc>
@@ -4142,21 +3921,7 @@
               <w:rPr>
                 <w:color w:val="111111"/>
               </w:rPr>
-              <w:t xml:space="preserve">Deve ter um menu </w:t>
-            </w:r>
-            <w:proofErr w:type="spellStart"/>
-            <w:r>
-              <w:rPr>
-                <w:color w:val="111111"/>
-              </w:rPr>
-              <w:t>recolhível</w:t>
-            </w:r>
-            <w:proofErr w:type="spellEnd"/>
-            <w:r>
-              <w:rPr>
-                <w:color w:val="111111"/>
-              </w:rPr>
-              <w:t xml:space="preserve"> que apresente submenus com as opções de produtos disponíveis no site</w:t>
+              <w:t>Deve ter um menu recolhível que apresente submenus com as opções de produtos disponíveis no site</w:t>
             </w:r>
           </w:p>
         </w:tc>
@@ -4213,13 +3978,7 @@
               <w:rPr>
                 <w:color w:val="111111"/>
               </w:rPr>
-              <w:t>Deve ter um carrossel de imagens de produtos com 5 produtos</w:t>
-            </w:r>
-            <w:r>
-              <w:rPr>
-                <w:color w:val="111111"/>
-              </w:rPr>
-              <w:t xml:space="preserve"> diferentes</w:t>
+              <w:t>Deve ter um carrossel de imagens de produtos com 5 produtos diferentes</w:t>
             </w:r>
           </w:p>
         </w:tc>
@@ -5333,8 +5092,8 @@
 <file path=customXml/itemProps1.xml><?xml version="1.0" encoding="utf-8"?>
 <ds:datastoreItem xmlns:ds="http://schemas.openxmlformats.org/officeDocument/2006/customXml" ds:itemID="{11111111-1234-1234-1234-123412341234}">
   <ds:schemaRefs>
+    <ds:schemaRef ds:uri="http://customooxmlschemas.google.com/"/>
     <ds:schemaRef ds:uri="http://schemas.openxmlformats.org/officeDocument/2006/relationships"/>
-    <ds:schemaRef ds:uri="http://customooxmlschemas.google.com/"/>
   </ds:schemaRefs>
 </ds:datastoreItem>
 </file>
</xml_diff>

<commit_message>
ajustado caso de uso
</commit_message>
<xml_diff>
--- a/documentacao/Levantamento de Requisitos - Flor da Fronteira Brechó digital.docx
+++ b/documentacao/Levantamento de Requisitos - Flor da Fronteira Brechó digital.docx
@@ -1,6 +1,6 @@
 
 <file path=word/document.xml><?xml version="1.0" encoding="utf-8"?>
-<w:document xmlns:wpc="http://schemas.microsoft.com/office/word/2010/wordprocessingCanvas" xmlns:cx="http://schemas.microsoft.com/office/drawing/2014/chartex" xmlns:cx1="http://schemas.microsoft.com/office/drawing/2015/9/8/chartex" xmlns:cx2="http://schemas.microsoft.com/office/drawing/2015/10/21/chartex" xmlns:cx3="http://schemas.microsoft.com/office/drawing/2016/5/9/chartex" xmlns:cx4="http://schemas.microsoft.com/office/drawing/2016/5/10/chartex" xmlns:cx5="http://schemas.microsoft.com/office/drawing/2016/5/11/chartex" xmlns:cx6="http://schemas.microsoft.com/office/drawing/2016/5/12/chartex" xmlns:cx7="http://schemas.microsoft.com/office/drawing/2016/5/13/chartex" xmlns:cx8="http://schemas.microsoft.com/office/drawing/2016/5/14/chartex" xmlns:mc="http://schemas.openxmlformats.org/markup-compatibility/2006" xmlns:aink="http://schemas.microsoft.com/office/drawing/2016/ink" xmlns:am3d="http://schemas.microsoft.com/office/drawing/2017/model3d" xmlns:o="urn:schemas-microsoft-com:office:office" xmlns:oel="http://schemas.microsoft.com/office/2019/extlst" xmlns:r="http://schemas.openxmlformats.org/officeDocument/2006/relationships" xmlns:m="http://schemas.openxmlformats.org/officeDocument/2006/math" xmlns:v="urn:schemas-microsoft-com:vml" xmlns:wp14="http://schemas.microsoft.com/office/word/2010/wordprocessingDrawing" xmlns:wp="http://schemas.openxmlformats.org/drawingml/2006/wordprocessingDrawing" xmlns:w10="urn:schemas-microsoft-com:office:word" xmlns:w="http://schemas.openxmlformats.org/wordprocessingml/2006/main" xmlns:w14="http://schemas.microsoft.com/office/word/2010/wordml" xmlns:w15="http://schemas.microsoft.com/office/word/2012/wordml" xmlns:w16cex="http://schemas.microsoft.com/office/word/2018/wordml/cex" xmlns:w16cid="http://schemas.microsoft.com/office/word/2016/wordml/cid" xmlns:w16="http://schemas.microsoft.com/office/word/2018/wordml" xmlns:w16sdtdh="http://schemas.microsoft.com/office/word/2020/wordml/sdtdatahash" xmlns:w16se="http://schemas.microsoft.com/office/word/2015/wordml/symex" xmlns:wpg="http://schemas.microsoft.com/office/word/2010/wordprocessingGroup" xmlns:wpi="http://schemas.microsoft.com/office/word/2010/wordprocessingInk" xmlns:wne="http://schemas.microsoft.com/office/word/2006/wordml" xmlns:wps="http://schemas.microsoft.com/office/word/2010/wordprocessingShape" mc:Ignorable="w14 w15 w16se w16cid w16 w16cex w16sdtdh wp14">
+<w:document xmlns:wpc="http://schemas.microsoft.com/office/word/2010/wordprocessingCanvas" xmlns:mc="http://schemas.openxmlformats.org/markup-compatibility/2006" xmlns:o="urn:schemas-microsoft-com:office:office" xmlns:r="http://schemas.openxmlformats.org/officeDocument/2006/relationships" xmlns:m="http://schemas.openxmlformats.org/officeDocument/2006/math" xmlns:v="urn:schemas-microsoft-com:vml" xmlns:wp14="http://schemas.microsoft.com/office/word/2010/wordprocessingDrawing" xmlns:wp="http://schemas.openxmlformats.org/drawingml/2006/wordprocessingDrawing" xmlns:w10="urn:schemas-microsoft-com:office:word" xmlns:w="http://schemas.openxmlformats.org/wordprocessingml/2006/main" xmlns:w14="http://schemas.microsoft.com/office/word/2010/wordml" xmlns:w15="http://schemas.microsoft.com/office/word/2012/wordml" xmlns:wpg="http://schemas.microsoft.com/office/word/2010/wordprocessingGroup" xmlns:wpi="http://schemas.microsoft.com/office/word/2010/wordprocessingInk" xmlns:wne="http://schemas.microsoft.com/office/word/2006/wordml" xmlns:wps="http://schemas.microsoft.com/office/word/2010/wordprocessingShape" mc:Ignorable="w14 w15 wp14">
   <w:body>
     <w:p>
       <w:pPr>
@@ -67,7 +67,35 @@
         <w:rPr>
           <w:color w:val="111111"/>
         </w:rPr>
-        <w:t xml:space="preserve">Eduardo Souza, Pedro Henrique, Thiago Cavalcante de Oliveira, Rafael </w:t>
+        <w:t xml:space="preserve">Eduardo Souza, </w:t>
+      </w:r>
+      <w:proofErr w:type="spellStart"/>
+      <w:r>
+        <w:rPr>
+          <w:color w:val="111111"/>
+        </w:rPr>
+        <w:t>Tailyne</w:t>
+      </w:r>
+      <w:proofErr w:type="spellEnd"/>
+      <w:r>
+        <w:rPr>
+          <w:color w:val="111111"/>
+        </w:rPr>
+        <w:t xml:space="preserve"> </w:t>
+      </w:r>
+      <w:proofErr w:type="spellStart"/>
+      <w:r>
+        <w:rPr>
+          <w:color w:val="111111"/>
+        </w:rPr>
+        <w:t>Bertoncelli</w:t>
+      </w:r>
+      <w:proofErr w:type="spellEnd"/>
+      <w:r>
+        <w:rPr>
+          <w:color w:val="111111"/>
+        </w:rPr>
+        <w:t xml:space="preserve">, Thiago Cavalcante de Oliveira, Rafael </w:t>
       </w:r>
       <w:proofErr w:type="spellStart"/>
       <w:r>
@@ -81,7 +109,15 @@
         <w:rPr>
           <w:color w:val="111111"/>
         </w:rPr>
-        <w:t>, Samir Charleston.</w:t>
+        <w:t>,</w:t>
+      </w:r>
+      <w:bookmarkStart w:id="0" w:name="_GoBack"/>
+      <w:bookmarkEnd w:id="0"/>
+      <w:r>
+        <w:rPr>
+          <w:color w:val="111111"/>
+        </w:rPr>
+        <w:t xml:space="preserve"> Samir Charleston.</w:t>
       </w:r>
       <w:r>
         <w:rPr>
@@ -134,8 +170,8 @@
           <w:color w:val="111111"/>
         </w:rPr>
       </w:pPr>
-      <w:bookmarkStart w:id="0" w:name="_heading=h.9fntco5q13mb" w:colFirst="0" w:colLast="0"/>
-      <w:bookmarkEnd w:id="0"/>
+      <w:bookmarkStart w:id="1" w:name="_heading=h.9fntco5q13mb" w:colFirst="0" w:colLast="0"/>
+      <w:bookmarkEnd w:id="1"/>
       <w:r>
         <w:rPr>
           <w:b/>
@@ -354,10 +390,7 @@
               <w:t xml:space="preserve">RFN01- Página web que funcionará como </w:t>
             </w:r>
             <w:r>
-              <w:t>brechó de r</w:t>
-            </w:r>
-            <w:r>
-              <w:t>oupas com perfil diferenciado, voltado para divulgação de produtos.</w:t>
+              <w:t>brechó de roupas com perfil diferenciado, voltado para divulgação de produtos.</w:t>
             </w:r>
           </w:p>
           <w:p>
@@ -465,13 +498,7 @@
               <w:rPr>
                 <w:color w:val="111111"/>
               </w:rPr>
-              <w:t>RF03- Deverá permitir a pesquisa de produtos pelo nome da peça na página inicial e nas outras páginas, com a opção de ordenação dos resultados por p</w:t>
-            </w:r>
-            <w:r>
-              <w:rPr>
-                <w:color w:val="111111"/>
-              </w:rPr>
-              <w:t>reço, ordem alfabética, tipo, tamanho, cor.</w:t>
+              <w:t>RF03- Deverá permitir a pesquisa de produtos pelo nome da peça na página inicial e nas outras páginas, com a opção de ordenação dos resultados por preço, ordem alfabética, tipo, tamanho, cor.</w:t>
             </w:r>
           </w:p>
         </w:tc>
@@ -734,13 +761,7 @@
               <w:rPr>
                 <w:color w:val="111111"/>
               </w:rPr>
-              <w:t>RF08- Deverá permitir a criação d</w:t>
-            </w:r>
-            <w:r>
-              <w:rPr>
-                <w:color w:val="111111"/>
-              </w:rPr>
-              <w:t>e um blog para os clientes. Neste blog haverá dicas para os clientes.</w:t>
+              <w:t>RF08- Deverá permitir a criação de um blog para os clientes. Neste blog haverá dicas para os clientes.</w:t>
             </w:r>
           </w:p>
         </w:tc>
@@ -1001,13 +1022,7 @@
               <w:rPr>
                 <w:color w:val="111111"/>
               </w:rPr>
-              <w:t>RF12- Deverá possuir auxíli</w:t>
-            </w:r>
-            <w:r>
-              <w:rPr>
-                <w:color w:val="111111"/>
-              </w:rPr>
-              <w:t>o visual para saber as medidas da peça.</w:t>
+              <w:t>RF12- Deverá possuir auxílio visual para saber as medidas da peça.</w:t>
             </w:r>
           </w:p>
         </w:tc>
@@ -1369,13 +1384,7 @@
               <w:rPr>
                 <w:color w:val="111111"/>
               </w:rPr>
-              <w:t>RF 18 - Deve disponibilizar no acesso do administrador, uma página para gerenci</w:t>
-            </w:r>
-            <w:r>
-              <w:rPr>
-                <w:color w:val="111111"/>
-              </w:rPr>
-              <w:t>amento de produtos que permita cadastrar o produto, subir fotos, alterar status do produto;</w:t>
+              <w:t>RF 18 - Deve disponibilizar no acesso do administrador, uma página para gerenciamento de produtos que permita cadastrar o produto, subir fotos, alterar status do produto;</w:t>
             </w:r>
           </w:p>
         </w:tc>
@@ -1439,21 +1448,7 @@
           <w:color w:val="111111"/>
         </w:rPr>
         <w:lastRenderedPageBreak/>
-        <w:t xml:space="preserve">2 - Diante dos requisitos funcionais e não funcionais </w:t>
-      </w:r>
-      <w:proofErr w:type="gramStart"/>
-      <w:r>
-        <w:rPr>
-          <w:color w:val="111111"/>
-        </w:rPr>
-        <w:t>do</w:t>
-      </w:r>
-      <w:proofErr w:type="gramEnd"/>
-      <w:r>
-        <w:rPr>
-          <w:color w:val="111111"/>
-        </w:rPr>
-        <w:t xml:space="preserve"> usuário identificar e detalhar os requisitos de sistema</w:t>
+        <w:t>2 - Diante dos requisitos funcionais e não funcionais do usuário identificar e detalhar os requisitos de sistema</w:t>
       </w:r>
       <w:r>
         <w:rPr>
@@ -1930,13 +1925,7 @@
               <w:rPr>
                 <w:color w:val="111111"/>
               </w:rPr>
-              <w:t>Deve controlar o número de imagens no carrossel e informa</w:t>
-            </w:r>
-            <w:r>
-              <w:rPr>
-                <w:color w:val="111111"/>
-              </w:rPr>
-              <w:t>r ao administrador caso o total tenha sido atingido</w:t>
+              <w:t>Deve controlar o número de imagens no carrossel e informar ao administrador caso o total tenha sido atingido</w:t>
             </w:r>
           </w:p>
         </w:tc>
@@ -2221,13 +2210,7 @@
               <w:rPr>
                 <w:color w:val="111111"/>
               </w:rPr>
-              <w:t xml:space="preserve">Deve apresentar uma foto do </w:t>
-            </w:r>
-            <w:r>
-              <w:rPr>
-                <w:color w:val="111111"/>
-              </w:rPr>
-              <w:t xml:space="preserve">produto, com campos informando </w:t>
+              <w:t xml:space="preserve">Deve apresentar uma foto do produto, com campos informando </w:t>
             </w:r>
             <w:proofErr w:type="gramStart"/>
             <w:r>
@@ -2412,13 +2395,7 @@
               <w:rPr>
                 <w:color w:val="111111"/>
               </w:rPr>
-              <w:t>Deve apresentar a informação de RESERVADO caso o administrad</w:t>
-            </w:r>
-            <w:r>
-              <w:rPr>
-                <w:color w:val="111111"/>
-              </w:rPr>
-              <w:t xml:space="preserve">or da página deixe o </w:t>
+              <w:t xml:space="preserve">Deve apresentar a informação de RESERVADO caso o administrador da página deixe o </w:t>
             </w:r>
             <w:proofErr w:type="spellStart"/>
             <w:r>
@@ -2546,13 +2523,7 @@
               <w:rPr>
                 <w:color w:val="111111"/>
               </w:rPr>
-              <w:t>Deve possibilitar ordenar por ti</w:t>
-            </w:r>
-            <w:r>
-              <w:rPr>
-                <w:color w:val="111111"/>
-              </w:rPr>
-              <w:t>po, preço e tamanho</w:t>
+              <w:t>Deve possibilitar ordenar por tipo, preço e tamanho</w:t>
             </w:r>
           </w:p>
         </w:tc>
@@ -2895,13 +2866,7 @@
               <w:rPr>
                 <w:color w:val="111111"/>
               </w:rPr>
-              <w:t xml:space="preserve">Deve permitir mudar o status da peça de disponível para </w:t>
-            </w:r>
-            <w:r>
-              <w:rPr>
-                <w:color w:val="111111"/>
-              </w:rPr>
-              <w:t>reservado ou vendido</w:t>
+              <w:t>Deve permitir mudar o status da peça de disponível para reservado ou vendido</w:t>
             </w:r>
           </w:p>
         </w:tc>
@@ -3214,13 +3179,7 @@
               <w:rPr>
                 <w:color w:val="111111"/>
               </w:rPr>
-              <w:t>Deve permitir adi</w:t>
-            </w:r>
-            <w:r>
-              <w:rPr>
-                <w:color w:val="111111"/>
-              </w:rPr>
-              <w:t>cionar os produtos da lista de desejos ao carrinho de compras</w:t>
+              <w:t>Deve permitir adicionar os produtos da lista de desejos ao carrinho de compras</w:t>
             </w:r>
           </w:p>
         </w:tc>
@@ -3476,13 +3435,7 @@
               <w:rPr>
                 <w:color w:val="111111"/>
               </w:rPr>
-              <w:t>Deve avisar ao administrador do site qu</w:t>
-            </w:r>
-            <w:r>
-              <w:rPr>
-                <w:color w:val="111111"/>
-              </w:rPr>
-              <w:t>ando o cliente selecionar o tipo de pagamento ao finalizar a compra</w:t>
+              <w:t>Deve avisar ao administrador do site quando o cliente selecionar o tipo de pagamento ao finalizar a compra</w:t>
             </w:r>
           </w:p>
         </w:tc>
@@ -4156,7 +4109,21 @@
               <w:rPr>
                 <w:color w:val="111111"/>
               </w:rPr>
-              <w:t xml:space="preserve"> que apresente submenus com as opções de produtos disponíveis no site</w:t>
+              <w:t xml:space="preserve"> que apresente </w:t>
+            </w:r>
+            <w:proofErr w:type="spellStart"/>
+            <w:r>
+              <w:rPr>
+                <w:color w:val="111111"/>
+              </w:rPr>
+              <w:t>submenus</w:t>
+            </w:r>
+            <w:proofErr w:type="spellEnd"/>
+            <w:r>
+              <w:rPr>
+                <w:color w:val="111111"/>
+              </w:rPr>
+              <w:t xml:space="preserve"> com as opções de produtos disponíveis no site</w:t>
             </w:r>
           </w:p>
         </w:tc>
@@ -4213,13 +4180,7 @@
               <w:rPr>
                 <w:color w:val="111111"/>
               </w:rPr>
-              <w:t>Deve ter um carrossel de imagens de produtos com 5 produtos</w:t>
-            </w:r>
-            <w:r>
-              <w:rPr>
-                <w:color w:val="111111"/>
-              </w:rPr>
-              <w:t xml:space="preserve"> diferentes</w:t>
+              <w:t>Deve ter um carrossel de imagens de produtos com 5 produtos diferentes</w:t>
             </w:r>
           </w:p>
         </w:tc>
@@ -4246,7 +4207,7 @@
 </file>
 
 <file path=word/endnotes.xml><?xml version="1.0" encoding="utf-8"?>
-<w:endnotes xmlns:wpc="http://schemas.microsoft.com/office/word/2010/wordprocessingCanvas" xmlns:cx="http://schemas.microsoft.com/office/drawing/2014/chartex" xmlns:cx1="http://schemas.microsoft.com/office/drawing/2015/9/8/chartex" xmlns:cx2="http://schemas.microsoft.com/office/drawing/2015/10/21/chartex" xmlns:cx3="http://schemas.microsoft.com/office/drawing/2016/5/9/chartex" xmlns:cx4="http://schemas.microsoft.com/office/drawing/2016/5/10/chartex" xmlns:cx5="http://schemas.microsoft.com/office/drawing/2016/5/11/chartex" xmlns:cx6="http://schemas.microsoft.com/office/drawing/2016/5/12/chartex" xmlns:cx7="http://schemas.microsoft.com/office/drawing/2016/5/13/chartex" xmlns:cx8="http://schemas.microsoft.com/office/drawing/2016/5/14/chartex" xmlns:mc="http://schemas.openxmlformats.org/markup-compatibility/2006" xmlns:aink="http://schemas.microsoft.com/office/drawing/2016/ink" xmlns:am3d="http://schemas.microsoft.com/office/drawing/2017/model3d" xmlns:o="urn:schemas-microsoft-com:office:office" xmlns:oel="http://schemas.microsoft.com/office/2019/extlst" xmlns:r="http://schemas.openxmlformats.org/officeDocument/2006/relationships" xmlns:m="http://schemas.openxmlformats.org/officeDocument/2006/math" xmlns:v="urn:schemas-microsoft-com:vml" xmlns:wp14="http://schemas.microsoft.com/office/word/2010/wordprocessingDrawing" xmlns:wp="http://schemas.openxmlformats.org/drawingml/2006/wordprocessingDrawing" xmlns:w10="urn:schemas-microsoft-com:office:word" xmlns:w="http://schemas.openxmlformats.org/wordprocessingml/2006/main" xmlns:w14="http://schemas.microsoft.com/office/word/2010/wordml" xmlns:w15="http://schemas.microsoft.com/office/word/2012/wordml" xmlns:w16cex="http://schemas.microsoft.com/office/word/2018/wordml/cex" xmlns:w16cid="http://schemas.microsoft.com/office/word/2016/wordml/cid" xmlns:w16="http://schemas.microsoft.com/office/word/2018/wordml" xmlns:w16sdtdh="http://schemas.microsoft.com/office/word/2020/wordml/sdtdatahash" xmlns:w16se="http://schemas.microsoft.com/office/word/2015/wordml/symex" xmlns:wpg="http://schemas.microsoft.com/office/word/2010/wordprocessingGroup" xmlns:wpi="http://schemas.microsoft.com/office/word/2010/wordprocessingInk" xmlns:wne="http://schemas.microsoft.com/office/word/2006/wordml" xmlns:wps="http://schemas.microsoft.com/office/word/2010/wordprocessingShape" mc:Ignorable="w14 w15 w16se w16cid w16 w16cex w16sdtdh wp14">
+<w:endnotes xmlns:wpc="http://schemas.microsoft.com/office/word/2010/wordprocessingCanvas" xmlns:mc="http://schemas.openxmlformats.org/markup-compatibility/2006" xmlns:o="urn:schemas-microsoft-com:office:office" xmlns:r="http://schemas.openxmlformats.org/officeDocument/2006/relationships" xmlns:m="http://schemas.openxmlformats.org/officeDocument/2006/math" xmlns:v="urn:schemas-microsoft-com:vml" xmlns:wp14="http://schemas.microsoft.com/office/word/2010/wordprocessingDrawing" xmlns:wp="http://schemas.openxmlformats.org/drawingml/2006/wordprocessingDrawing" xmlns:w10="urn:schemas-microsoft-com:office:word" xmlns:w="http://schemas.openxmlformats.org/wordprocessingml/2006/main" xmlns:w14="http://schemas.microsoft.com/office/word/2010/wordml" xmlns:w15="http://schemas.microsoft.com/office/word/2012/wordml" xmlns:wpg="http://schemas.microsoft.com/office/word/2010/wordprocessingGroup" xmlns:wpi="http://schemas.microsoft.com/office/word/2010/wordprocessingInk" xmlns:wne="http://schemas.microsoft.com/office/word/2006/wordml" xmlns:wps="http://schemas.microsoft.com/office/word/2010/wordprocessingShape" mc:Ignorable="w14 w15 wp14">
   <w:endnote w:type="separator" w:id="-1">
     <w:p>
       <w:pPr>
@@ -4271,7 +4232,7 @@
 </file>
 
 <file path=word/footnotes.xml><?xml version="1.0" encoding="utf-8"?>
-<w:footnotes xmlns:wpc="http://schemas.microsoft.com/office/word/2010/wordprocessingCanvas" xmlns:cx="http://schemas.microsoft.com/office/drawing/2014/chartex" xmlns:cx1="http://schemas.microsoft.com/office/drawing/2015/9/8/chartex" xmlns:cx2="http://schemas.microsoft.com/office/drawing/2015/10/21/chartex" xmlns:cx3="http://schemas.microsoft.com/office/drawing/2016/5/9/chartex" xmlns:cx4="http://schemas.microsoft.com/office/drawing/2016/5/10/chartex" xmlns:cx5="http://schemas.microsoft.com/office/drawing/2016/5/11/chartex" xmlns:cx6="http://schemas.microsoft.com/office/drawing/2016/5/12/chartex" xmlns:cx7="http://schemas.microsoft.com/office/drawing/2016/5/13/chartex" xmlns:cx8="http://schemas.microsoft.com/office/drawing/2016/5/14/chartex" xmlns:mc="http://schemas.openxmlformats.org/markup-compatibility/2006" xmlns:aink="http://schemas.microsoft.com/office/drawing/2016/ink" xmlns:am3d="http://schemas.microsoft.com/office/drawing/2017/model3d" xmlns:o="urn:schemas-microsoft-com:office:office" xmlns:oel="http://schemas.microsoft.com/office/2019/extlst" xmlns:r="http://schemas.openxmlformats.org/officeDocument/2006/relationships" xmlns:m="http://schemas.openxmlformats.org/officeDocument/2006/math" xmlns:v="urn:schemas-microsoft-com:vml" xmlns:wp14="http://schemas.microsoft.com/office/word/2010/wordprocessingDrawing" xmlns:wp="http://schemas.openxmlformats.org/drawingml/2006/wordprocessingDrawing" xmlns:w10="urn:schemas-microsoft-com:office:word" xmlns:w="http://schemas.openxmlformats.org/wordprocessingml/2006/main" xmlns:w14="http://schemas.microsoft.com/office/word/2010/wordml" xmlns:w15="http://schemas.microsoft.com/office/word/2012/wordml" xmlns:w16cex="http://schemas.microsoft.com/office/word/2018/wordml/cex" xmlns:w16cid="http://schemas.microsoft.com/office/word/2016/wordml/cid" xmlns:w16="http://schemas.microsoft.com/office/word/2018/wordml" xmlns:w16sdtdh="http://schemas.microsoft.com/office/word/2020/wordml/sdtdatahash" xmlns:w16se="http://schemas.microsoft.com/office/word/2015/wordml/symex" xmlns:wpg="http://schemas.microsoft.com/office/word/2010/wordprocessingGroup" xmlns:wpi="http://schemas.microsoft.com/office/word/2010/wordprocessingInk" xmlns:wne="http://schemas.microsoft.com/office/word/2006/wordml" xmlns:wps="http://schemas.microsoft.com/office/word/2010/wordprocessingShape" mc:Ignorable="w14 w15 w16se w16cid w16 w16cex w16sdtdh wp14">
+<w:footnotes xmlns:wpc="http://schemas.microsoft.com/office/word/2010/wordprocessingCanvas" xmlns:mc="http://schemas.openxmlformats.org/markup-compatibility/2006" xmlns:o="urn:schemas-microsoft-com:office:office" xmlns:r="http://schemas.openxmlformats.org/officeDocument/2006/relationships" xmlns:m="http://schemas.openxmlformats.org/officeDocument/2006/math" xmlns:v="urn:schemas-microsoft-com:vml" xmlns:wp14="http://schemas.microsoft.com/office/word/2010/wordprocessingDrawing" xmlns:wp="http://schemas.openxmlformats.org/drawingml/2006/wordprocessingDrawing" xmlns:w10="urn:schemas-microsoft-com:office:word" xmlns:w="http://schemas.openxmlformats.org/wordprocessingml/2006/main" xmlns:w14="http://schemas.microsoft.com/office/word/2010/wordml" xmlns:w15="http://schemas.microsoft.com/office/word/2012/wordml" xmlns:wpg="http://schemas.microsoft.com/office/word/2010/wordprocessingGroup" xmlns:wpi="http://schemas.microsoft.com/office/word/2010/wordprocessingInk" xmlns:wne="http://schemas.microsoft.com/office/word/2006/wordml" xmlns:wps="http://schemas.microsoft.com/office/word/2010/wordprocessingShape" mc:Ignorable="w14 w15 wp14">
   <w:footnote w:type="separator" w:id="-1">
     <w:p>
       <w:pPr>
@@ -4296,13 +4257,13 @@
 </file>
 
 <file path=word/header1.xml><?xml version="1.0" encoding="utf-8"?>
-<w:hdr xmlns:wpc="http://schemas.microsoft.com/office/word/2010/wordprocessingCanvas" xmlns:cx="http://schemas.microsoft.com/office/drawing/2014/chartex" xmlns:cx1="http://schemas.microsoft.com/office/drawing/2015/9/8/chartex" xmlns:cx2="http://schemas.microsoft.com/office/drawing/2015/10/21/chartex" xmlns:cx3="http://schemas.microsoft.com/office/drawing/2016/5/9/chartex" xmlns:cx4="http://schemas.microsoft.com/office/drawing/2016/5/10/chartex" xmlns:cx5="http://schemas.microsoft.com/office/drawing/2016/5/11/chartex" xmlns:cx6="http://schemas.microsoft.com/office/drawing/2016/5/12/chartex" xmlns:cx7="http://schemas.microsoft.com/office/drawing/2016/5/13/chartex" xmlns:cx8="http://schemas.microsoft.com/office/drawing/2016/5/14/chartex" xmlns:mc="http://schemas.openxmlformats.org/markup-compatibility/2006" xmlns:aink="http://schemas.microsoft.com/office/drawing/2016/ink" xmlns:am3d="http://schemas.microsoft.com/office/drawing/2017/model3d" xmlns:o="urn:schemas-microsoft-com:office:office" xmlns:oel="http://schemas.microsoft.com/office/2019/extlst" xmlns:r="http://schemas.openxmlformats.org/officeDocument/2006/relationships" xmlns:m="http://schemas.openxmlformats.org/officeDocument/2006/math" xmlns:v="urn:schemas-microsoft-com:vml" xmlns:wp14="http://schemas.microsoft.com/office/word/2010/wordprocessingDrawing" xmlns:wp="http://schemas.openxmlformats.org/drawingml/2006/wordprocessingDrawing" xmlns:w10="urn:schemas-microsoft-com:office:word" xmlns:w="http://schemas.openxmlformats.org/wordprocessingml/2006/main" xmlns:w14="http://schemas.microsoft.com/office/word/2010/wordml" xmlns:w15="http://schemas.microsoft.com/office/word/2012/wordml" xmlns:w16cex="http://schemas.microsoft.com/office/word/2018/wordml/cex" xmlns:w16cid="http://schemas.microsoft.com/office/word/2016/wordml/cid" xmlns:w16="http://schemas.microsoft.com/office/word/2018/wordml" xmlns:w16sdtdh="http://schemas.microsoft.com/office/word/2020/wordml/sdtdatahash" xmlns:w16se="http://schemas.microsoft.com/office/word/2015/wordml/symex" xmlns:wpg="http://schemas.microsoft.com/office/word/2010/wordprocessingGroup" xmlns:wpi="http://schemas.microsoft.com/office/word/2010/wordprocessingInk" xmlns:wne="http://schemas.microsoft.com/office/word/2006/wordml" xmlns:wps="http://schemas.microsoft.com/office/word/2010/wordprocessingShape" mc:Ignorable="w14 w15 w16se w16cid w16 w16cex w16sdtdh wp14">
+<w:hdr xmlns:wpc="http://schemas.microsoft.com/office/word/2010/wordprocessingCanvas" xmlns:mc="http://schemas.openxmlformats.org/markup-compatibility/2006" xmlns:o="urn:schemas-microsoft-com:office:office" xmlns:r="http://schemas.openxmlformats.org/officeDocument/2006/relationships" xmlns:m="http://schemas.openxmlformats.org/officeDocument/2006/math" xmlns:v="urn:schemas-microsoft-com:vml" xmlns:wp14="http://schemas.microsoft.com/office/word/2010/wordprocessingDrawing" xmlns:wp="http://schemas.openxmlformats.org/drawingml/2006/wordprocessingDrawing" xmlns:w10="urn:schemas-microsoft-com:office:word" xmlns:w="http://schemas.openxmlformats.org/wordprocessingml/2006/main" xmlns:w14="http://schemas.microsoft.com/office/word/2010/wordml" xmlns:w15="http://schemas.microsoft.com/office/word/2012/wordml" xmlns:wpg="http://schemas.microsoft.com/office/word/2010/wordprocessingGroup" xmlns:wpi="http://schemas.microsoft.com/office/word/2010/wordprocessingInk" xmlns:wne="http://schemas.microsoft.com/office/word/2006/wordml" xmlns:wps="http://schemas.microsoft.com/office/word/2010/wordprocessingShape" mc:Ignorable="w14 w15 wp14">
   <w:p/>
 </w:hdr>
 </file>
 
 <file path=word/styles.xml><?xml version="1.0" encoding="utf-8"?>
-<w:styles xmlns:mc="http://schemas.openxmlformats.org/markup-compatibility/2006" xmlns:r="http://schemas.openxmlformats.org/officeDocument/2006/relationships" xmlns:w="http://schemas.openxmlformats.org/wordprocessingml/2006/main" xmlns:w14="http://schemas.microsoft.com/office/word/2010/wordml" xmlns:w15="http://schemas.microsoft.com/office/word/2012/wordml" xmlns:w16cex="http://schemas.microsoft.com/office/word/2018/wordml/cex" xmlns:w16cid="http://schemas.microsoft.com/office/word/2016/wordml/cid" xmlns:w16="http://schemas.microsoft.com/office/word/2018/wordml" xmlns:w16sdtdh="http://schemas.microsoft.com/office/word/2020/wordml/sdtdatahash" xmlns:w16se="http://schemas.microsoft.com/office/word/2015/wordml/symex" mc:Ignorable="w14 w15 w16se w16cid w16 w16cex w16sdtdh">
+<w:styles xmlns:mc="http://schemas.openxmlformats.org/markup-compatibility/2006" xmlns:r="http://schemas.openxmlformats.org/officeDocument/2006/relationships" xmlns:w="http://schemas.openxmlformats.org/wordprocessingml/2006/main" xmlns:w14="http://schemas.microsoft.com/office/word/2010/wordml" xmlns:w15="http://schemas.microsoft.com/office/word/2012/wordml" mc:Ignorable="w14 w15">
   <w:docDefaults>
     <w:rPrDefault>
       <w:rPr>
@@ -4318,7 +4279,7 @@
       </w:pPr>
     </w:pPrDefault>
   </w:docDefaults>
-  <w:latentStyles w:defLockedState="0" w:defUIPriority="99" w:defSemiHidden="0" w:defUnhideWhenUsed="0" w:defQFormat="0" w:count="376">
+  <w:latentStyles w:defLockedState="0" w:defUIPriority="99" w:defSemiHidden="0" w:defUnhideWhenUsed="0" w:defQFormat="0" w:count="371">
     <w:lsdException w:name="Normal" w:uiPriority="0" w:qFormat="1"/>
     <w:lsdException w:name="heading 1" w:uiPriority="9" w:qFormat="1"/>
     <w:lsdException w:name="heading 2" w:semiHidden="1" w:uiPriority="9" w:unhideWhenUsed="1" w:qFormat="1"/>
@@ -4690,17 +4651,12 @@
     <w:lsdException w:name="List Table 5 Dark Accent 6" w:uiPriority="50"/>
     <w:lsdException w:name="List Table 6 Colorful Accent 6" w:uiPriority="51"/>
     <w:lsdException w:name="List Table 7 Colorful Accent 6" w:uiPriority="52"/>
-    <w:lsdException w:name="Mention" w:semiHidden="1" w:unhideWhenUsed="1"/>
-    <w:lsdException w:name="Smart Hyperlink" w:semiHidden="1" w:unhideWhenUsed="1"/>
-    <w:lsdException w:name="Hashtag" w:semiHidden="1" w:unhideWhenUsed="1"/>
-    <w:lsdException w:name="Unresolved Mention" w:semiHidden="1" w:unhideWhenUsed="1"/>
-    <w:lsdException w:name="Smart Link" w:semiHidden="1" w:unhideWhenUsed="1"/>
   </w:latentStyles>
   <w:style w:type="paragraph" w:default="1" w:styleId="Normal">
     <w:name w:val="Normal"/>
     <w:qFormat/>
   </w:style>
-  <w:style w:type="paragraph" w:styleId="Heading1">
+  <w:style w:type="paragraph" w:styleId="Ttulo1">
     <w:name w:val="heading 1"/>
     <w:basedOn w:val="Normal"/>
     <w:next w:val="Normal"/>
@@ -4717,7 +4673,7 @@
       <w:szCs w:val="40"/>
     </w:rPr>
   </w:style>
-  <w:style w:type="paragraph" w:styleId="Heading2">
+  <w:style w:type="paragraph" w:styleId="Ttulo2">
     <w:name w:val="heading 2"/>
     <w:basedOn w:val="Normal"/>
     <w:next w:val="Normal"/>
@@ -4736,7 +4692,7 @@
       <w:szCs w:val="32"/>
     </w:rPr>
   </w:style>
-  <w:style w:type="paragraph" w:styleId="Heading3">
+  <w:style w:type="paragraph" w:styleId="Ttulo3">
     <w:name w:val="heading 3"/>
     <w:basedOn w:val="Normal"/>
     <w:next w:val="Normal"/>
@@ -4756,7 +4712,7 @@
       <w:szCs w:val="28"/>
     </w:rPr>
   </w:style>
-  <w:style w:type="paragraph" w:styleId="Heading4">
+  <w:style w:type="paragraph" w:styleId="Ttulo4">
     <w:name w:val="heading 4"/>
     <w:basedOn w:val="Normal"/>
     <w:next w:val="Normal"/>
@@ -4776,7 +4732,7 @@
       <w:szCs w:val="24"/>
     </w:rPr>
   </w:style>
-  <w:style w:type="paragraph" w:styleId="Heading5">
+  <w:style w:type="paragraph" w:styleId="Ttulo5">
     <w:name w:val="heading 5"/>
     <w:basedOn w:val="Normal"/>
     <w:next w:val="Normal"/>
@@ -4794,7 +4750,7 @@
       <w:color w:val="666666"/>
     </w:rPr>
   </w:style>
-  <w:style w:type="paragraph" w:styleId="Heading6">
+  <w:style w:type="paragraph" w:styleId="Ttulo6">
     <w:name w:val="heading 6"/>
     <w:basedOn w:val="Normal"/>
     <w:next w:val="Normal"/>
@@ -4813,13 +4769,13 @@
       <w:color w:val="666666"/>
     </w:rPr>
   </w:style>
-  <w:style w:type="character" w:default="1" w:styleId="DefaultParagraphFont">
+  <w:style w:type="character" w:default="1" w:styleId="Fontepargpadro">
     <w:name w:val="Default Paragraph Font"/>
     <w:uiPriority w:val="1"/>
     <w:semiHidden/>
     <w:unhideWhenUsed/>
   </w:style>
-  <w:style w:type="table" w:default="1" w:styleId="TableNormal">
+  <w:style w:type="table" w:default="1" w:styleId="Tabelanormal">
     <w:name w:val="Normal Table"/>
     <w:uiPriority w:val="99"/>
     <w:semiHidden/>
@@ -4834,13 +4790,13 @@
       </w:tblCellMar>
     </w:tblPr>
   </w:style>
-  <w:style w:type="numbering" w:default="1" w:styleId="NoList">
+  <w:style w:type="numbering" w:default="1" w:styleId="Semlista">
     <w:name w:val="No List"/>
     <w:uiPriority w:val="99"/>
     <w:semiHidden/>
     <w:unhideWhenUsed/>
   </w:style>
-  <w:style w:type="paragraph" w:styleId="Title">
+  <w:style w:type="paragraph" w:styleId="Ttulo">
     <w:name w:val="Title"/>
     <w:basedOn w:val="Normal"/>
     <w:next w:val="Normal"/>
@@ -4867,7 +4823,7 @@
       </w:tblCellMar>
     </w:tblPr>
   </w:style>
-  <w:style w:type="paragraph" w:styleId="Subtitle">
+  <w:style w:type="paragraph" w:styleId="Subttulo">
     <w:name w:val="Subtitle"/>
     <w:basedOn w:val="Normal"/>
     <w:next w:val="Normal"/>
@@ -5333,8 +5289,8 @@
 <file path=customXml/itemProps1.xml><?xml version="1.0" encoding="utf-8"?>
 <ds:datastoreItem xmlns:ds="http://schemas.openxmlformats.org/officeDocument/2006/customXml" ds:itemID="{11111111-1234-1234-1234-123412341234}">
   <ds:schemaRefs>
+    <ds:schemaRef ds:uri="http://customooxmlschemas.google.com/"/>
     <ds:schemaRef ds:uri="http://schemas.openxmlformats.org/officeDocument/2006/relationships"/>
-    <ds:schemaRef ds:uri="http://customooxmlschemas.google.com/"/>
   </ds:schemaRefs>
 </ds:datastoreItem>
 </file>
</xml_diff>